<commit_message>
correction at field 'Respoitory'
</commit_message>
<xml_diff>
--- a/Formalien/TINF-Anmeldung-Projektarbeit.docx
+++ b/Formalien/TINF-Anmeldung-Projektarbeit.docx
@@ -1000,7 +1000,13 @@
               <w:pStyle w:val="PTabelle"/>
             </w:pPr>
             <w:r>
-              <w:t xml:space="preserve">privates Repository, bitte teilen Sie uns ihren </w:t>
+              <w:t>privates Re</w:t>
+            </w:r>
+            <w:r>
+              <w:t>pository, bitte teilen Sie uns I</w:t>
+            </w:r>
+            <w:r>
+              <w:t xml:space="preserve">hren </w:t>
             </w:r>
             <w:proofErr w:type="spellStart"/>
             <w:r>
@@ -1073,21 +1079,11 @@
     <w:pPr>
       <w:pStyle w:val="Fuzeile"/>
     </w:pPr>
-    <w:r>
-      <w:fldChar w:fldCharType="begin"/>
-    </w:r>
-    <w:r>
-      <w:instrText xml:space="preserve"> FILENAME   \* MERGEFORMAT </w:instrText>
-    </w:r>
-    <w:r>
-      <w:fldChar w:fldCharType="separate"/>
-    </w:r>
-    <w:r>
-      <w:t>TINF-Anmeldung-Projektarbeit</w:t>
-    </w:r>
-    <w:r>
-      <w:fldChar w:fldCharType="end"/>
-    </w:r>
+    <w:fldSimple w:instr=" FILENAME   \* MERGEFORMAT ">
+      <w:r>
+        <w:t>TINF-Anmeldung-Projektarbeit</w:t>
+      </w:r>
+    </w:fldSimple>
   </w:p>
 </w:ftr>
 </file>
@@ -2824,7 +2820,7 @@
 </file>
 
 <file path=customXml/itemProps1.xml><?xml version="1.0" encoding="utf-8"?>
-<ds:datastoreItem xmlns:ds="http://schemas.openxmlformats.org/officeDocument/2006/customXml" ds:itemID="{512D1C09-3304-4B52-8EF1-A094E138801F}">
+<ds:datastoreItem xmlns:ds="http://schemas.openxmlformats.org/officeDocument/2006/customXml" ds:itemID="{D383396B-4E64-4B87-A9EF-5DA4F421147C}">
   <ds:schemaRefs>
     <ds:schemaRef ds:uri="http://schemas.openxmlformats.org/officeDocument/2006/bibliography"/>
   </ds:schemaRefs>

</xml_diff>

<commit_message>
Updated as requested on WA211031.
</commit_message>
<xml_diff>
--- a/Formalien/TINF-Anmeldung-Projektarbeit.docx
+++ b/Formalien/TINF-Anmeldung-Projektarbeit.docx
@@ -323,12 +323,6 @@
                 <w:sz w:val="20"/>
               </w:rPr>
             </w:pPr>
-            <w:r>
-              <w:rPr>
-                <w:sz w:val="20"/>
-              </w:rPr>
-              <w:t>Ausbildungsbetrieb</w:t>
-            </w:r>
           </w:p>
         </w:tc>
         <w:tc>
@@ -351,9 +345,6 @@
               <w:spacing w:before="120" w:after="120"/>
               <w:ind w:left="28" w:hanging="28"/>
             </w:pPr>
-            <w:r>
-              <w:t>DHBW</w:t>
-            </w:r>
           </w:p>
         </w:tc>
       </w:tr>
@@ -478,85 +469,7 @@
               <w:rPr>
                 <w:sz w:val="20"/>
               </w:rPr>
-              <w:t xml:space="preserve">Betreuer, </w:t>
-            </w:r>
-          </w:p>
-          <w:p>
-            <w:pPr>
-              <w:tabs>
-                <w:tab w:val="left" w:pos="2270"/>
-              </w:tabs>
-              <w:spacing w:after="120"/>
-              <w:ind w:left="28" w:hanging="28"/>
-              <w:rPr>
-                <w:sz w:val="20"/>
-              </w:rPr>
-            </w:pPr>
-            <w:r>
-              <w:rPr>
-                <w:sz w:val="20"/>
-              </w:rPr>
-              <w:t>akad</w:t>
-            </w:r>
-            <w:r>
-              <w:rPr>
-                <w:sz w:val="20"/>
-              </w:rPr>
-              <w:t>. Titel</w:t>
-            </w:r>
-            <w:r>
-              <w:rPr>
-                <w:sz w:val="20"/>
-              </w:rPr>
-              <w:t>/Studium</w:t>
-            </w:r>
-            <w:r>
-              <w:rPr>
-                <w:sz w:val="20"/>
-              </w:rPr>
-              <w:t>,</w:t>
-            </w:r>
-          </w:p>
-          <w:p>
-            <w:pPr>
-              <w:tabs>
-                <w:tab w:val="left" w:pos="2270"/>
-              </w:tabs>
-              <w:spacing w:after="120"/>
-              <w:ind w:left="28" w:hanging="28"/>
-              <w:rPr>
-                <w:sz w:val="20"/>
-              </w:rPr>
-            </w:pPr>
-            <w:r>
-              <w:rPr>
-                <w:sz w:val="20"/>
-              </w:rPr>
-              <w:t>Mail,</w:t>
-            </w:r>
-            <w:r>
-              <w:rPr>
-                <w:sz w:val="20"/>
-              </w:rPr>
-              <w:t xml:space="preserve"> </w:t>
-            </w:r>
-          </w:p>
-          <w:p>
-            <w:pPr>
-              <w:tabs>
-                <w:tab w:val="left" w:pos="2270"/>
-              </w:tabs>
-              <w:spacing w:after="120"/>
-              <w:ind w:left="28" w:hanging="28"/>
-              <w:rPr>
-                <w:sz w:val="20"/>
-              </w:rPr>
-            </w:pPr>
-            <w:r>
-              <w:rPr>
-                <w:sz w:val="20"/>
-              </w:rPr>
-              <w:t>Tel.</w:t>
+              <w:t>Dozent</w:t>
             </w:r>
           </w:p>
         </w:tc>
@@ -584,17 +497,8 @@
               </w:rPr>
               <w:t>Lindner, Daniel</w:t>
             </w:r>
-          </w:p>
-          <w:p>
-            <w:pPr>
-              <w:tabs>
-                <w:tab w:val="left" w:pos="2270"/>
-              </w:tabs>
-              <w:spacing w:after="120"/>
-              <w:rPr>
-                <w:sz w:val="20"/>
-              </w:rPr>
-            </w:pPr>
+            <w:bookmarkStart w:id="0" w:name="_GoBack"/>
+            <w:bookmarkEnd w:id="0"/>
           </w:p>
         </w:tc>
       </w:tr>
@@ -745,7 +649,13 @@
               <w:t>hand</w:t>
             </w:r>
             <w:r>
-              <w:t xml:space="preserve"> den in der Vorlesung gelernten Gesichtspunkten bewertet.</w:t>
+              <w:t xml:space="preserve"> de</w:t>
+            </w:r>
+            <w:r>
+              <w:t>r in der Vorlesung er</w:t>
+            </w:r>
+            <w:r>
+              <w:t>lernten Gesichtspunkten bewertet.</w:t>
             </w:r>
           </w:p>
           <w:p>
@@ -761,7 +671,17 @@
               <w:t>Ziel der Studienarbeit ist die Erstellung einer Positionsregelung für eine Drohne.</w:t>
             </w:r>
             <w:r>
-              <w:t xml:space="preserve"> Hintergrund ist die Kollisionsvermeidung während Studierenden-Versuchen im Rahmen der Robotik-Labor-Vorlesung.</w:t>
+              <w:t xml:space="preserve"> Hintergrund ist die Kollisionsv</w:t>
+            </w:r>
+            <w:r>
+              <w:t>ermeidung während Studierenden</w:t>
+            </w:r>
+            <w:r>
+              <w:softHyphen/>
+              <w:t>v</w:t>
+            </w:r>
+            <w:r>
+              <w:t>ersuchen im Rahmen der Robotik-Labor-Vorlesung.</w:t>
             </w:r>
           </w:p>
           <w:p>
@@ -809,7 +729,10 @@
               <w:pStyle w:val="PTabelle"/>
             </w:pPr>
             <w:r>
-              <w:t>Die Gruppen-Bearbeitung des entstehenden Codes des Einzelprojekts ist vom Betreuer der Studienarbeit genehmigt.</w:t>
+              <w:t>Die Gruppenb</w:t>
+            </w:r>
+            <w:r>
+              <w:t>earbeitung des entstehenden Codes des Einzelprojekts ist vom Betreuer der Studienarbeit genehmigt.</w:t>
             </w:r>
           </w:p>
           <w:p>
@@ -1032,8 +955,6 @@
           <w:sz w:val="20"/>
         </w:rPr>
       </w:pPr>
-      <w:bookmarkStart w:id="0" w:name="_GoBack"/>
-      <w:bookmarkEnd w:id="0"/>
     </w:p>
     <w:sectPr>
       <w:headerReference w:type="default" r:id="rId9"/>
@@ -1079,11 +1000,21 @@
     <w:pPr>
       <w:pStyle w:val="Fuzeile"/>
     </w:pPr>
-    <w:fldSimple w:instr=" FILENAME   \* MERGEFORMAT ">
-      <w:r>
-        <w:t>TINF-Anmeldung-Projektarbeit</w:t>
-      </w:r>
-    </w:fldSimple>
+    <w:r>
+      <w:fldChar w:fldCharType="begin"/>
+    </w:r>
+    <w:r>
+      <w:instrText xml:space="preserve"> FILENAME   \* MERGEFORMAT </w:instrText>
+    </w:r>
+    <w:r>
+      <w:fldChar w:fldCharType="separate"/>
+    </w:r>
+    <w:r>
+      <w:t>TINF-Anmeldung-Projektarbeit</w:t>
+    </w:r>
+    <w:r>
+      <w:fldChar w:fldCharType="end"/>
+    </w:r>
   </w:p>
 </w:ftr>
 </file>
@@ -2820,7 +2751,7 @@
 </file>
 
 <file path=customXml/itemProps1.xml><?xml version="1.0" encoding="utf-8"?>
-<ds:datastoreItem xmlns:ds="http://schemas.openxmlformats.org/officeDocument/2006/customXml" ds:itemID="{D383396B-4E64-4B87-A9EF-5DA4F421147C}">
+<ds:datastoreItem xmlns:ds="http://schemas.openxmlformats.org/officeDocument/2006/customXml" ds:itemID="{AFA20CD2-E4EB-4A11-86A0-3E03A7CE9B13}">
   <ds:schemaRefs>
     <ds:schemaRef ds:uri="http://schemas.openxmlformats.org/officeDocument/2006/bibliography"/>
   </ds:schemaRefs>

</xml_diff>